<commit_message>
feat: Implement core components for groundwater risk and status assessment, including visualizations, configuration, compound categorization, and diagnostic tools.
</commit_message>
<xml_diff>
--- a/Rapport/Rapport-GVO_MST-VRD-udkast (002).docx
+++ b/Rapport/Rapport-GVO_MST-VRD-udkast (002).docx
@@ -47,11 +47,6 @@
                 <w:docPart w:val="3250A4D789B4479D9AB12244CC0CE5C0"/>
               </w:placeholder>
             </w:sdtPr>
-            <w:sdtEndPr>
-              <w:rPr>
-                <w:rStyle w:val="PlaceholderText"/>
-              </w:rPr>
-            </w:sdtEndPr>
             <w:sdtContent>
               <w:p>
                 <w:pPr>
@@ -94,7 +89,6 @@
               </w:placeholder>
               <w:showingPlcHdr/>
             </w:sdtPr>
-            <w:sdtEndPr/>
             <w:sdtContent>
               <w:p>
                 <w:pPr>
@@ -170,11 +164,6 @@
                 <w:docPart w:val="203DD052E1514BABB7C98892D6CA3910"/>
               </w:placeholder>
             </w:sdtPr>
-            <w:sdtEndPr>
-              <w:rPr>
-                <w:rStyle w:val="PlaceholderText"/>
-              </w:rPr>
-            </w:sdtEndPr>
             <w:sdtContent>
               <w:p>
                 <w:pPr>
@@ -217,7 +206,6 @@
                 <w:docPart w:val="3250A4D789B4479D9AB12244CC0CE5C0"/>
               </w:placeholder>
             </w:sdtPr>
-            <w:sdtEndPr/>
             <w:sdtContent>
               <w:sdt>
                 <w:sdtPr>
@@ -228,7 +216,6 @@
                     <w:docPart w:val="3250A4D789B4479D9AB12244CC0CE5C0"/>
                   </w:placeholder>
                 </w:sdtPr>
-                <w:sdtEndPr/>
                 <w:sdtContent>
                   <w:p>
                     <w:r>
@@ -246,7 +233,6 @@
                     <w:docPart w:val="42760599DDDE49FDACFF7790DDB41E21"/>
                   </w:placeholder>
                 </w:sdtPr>
-                <w:sdtEndPr/>
                 <w:sdtContent>
                   <w:p>
                     <w:r>
@@ -284,7 +270,6 @@
                 <w:docPart w:val="3250A4D789B4479D9AB12244CC0CE5C0"/>
               </w:placeholder>
             </w:sdtPr>
-            <w:sdtEndPr/>
             <w:sdtContent>
               <w:p>
                 <w:r>
@@ -310,7 +295,6 @@
                   <w:docPart w:val="3250A4D789B4479D9AB12244CC0CE5C0"/>
                 </w:placeholder>
               </w:sdtPr>
-              <w:sdtEndPr/>
               <w:sdtContent>
                 <w:r>
                   <w:t>Forsidefoto</w:t>
@@ -331,7 +315,6 @@
             <w:temporary/>
             <w:showingPlcHdr/>
           </w:sdtPr>
-          <w:sdtEndPr/>
           <w:sdtContent>
             <w:tc>
               <w:tcPr>
@@ -361,7 +344,6 @@
                   <w:docPart w:val="3250A4D789B4479D9AB12244CC0CE5C0"/>
                 </w:placeholder>
               </w:sdtPr>
-              <w:sdtEndPr/>
               <w:sdtContent>
                 <w:r>
                   <w:t>Udgivet af</w:t>
@@ -390,7 +372,6 @@
                   <w:docPart w:val="3250A4D789B4479D9AB12244CC0CE5C0"/>
                 </w:placeholder>
               </w:sdtPr>
-              <w:sdtEndPr/>
               <w:sdtContent>
                 <w:r>
                   <w:t xml:space="preserve">DTU </w:t>
@@ -429,7 +410,6 @@
                 <w:docPart w:val="3250A4D789B4479D9AB12244CC0CE5C0"/>
               </w:placeholder>
             </w:sdtPr>
-            <w:sdtEndPr/>
             <w:sdtContent>
               <w:p>
                 <w:r>
@@ -465,7 +445,6 @@
                 <w:temporary/>
                 <w:showingPlcHdr/>
               </w:sdtPr>
-              <w:sdtEndPr/>
               <w:sdtContent>
                 <w:r>
                   <w:t>[0000-0000]</w:t>
@@ -484,7 +463,6 @@
                   <w:docPart w:val="3250A4D789B4479D9AB12244CC0CE5C0"/>
                 </w:placeholder>
               </w:sdtPr>
-              <w:sdtEndPr/>
               <w:sdtContent>
                 <w:r>
                   <w:t>elektronisk udgave</w:t>
@@ -523,7 +501,6 @@
                 <w:temporary/>
                 <w:showingPlcHdr/>
               </w:sdtPr>
-              <w:sdtEndPr/>
               <w:sdtContent>
                 <w:r>
                   <w:t>[000-00-0000-000-0]</w:t>
@@ -542,7 +519,6 @@
                   <w:docPart w:val="2E6951DEE1C341FB9A66F6F85B14B0F4"/>
                 </w:placeholder>
               </w:sdtPr>
-              <w:sdtEndPr/>
               <w:sdtContent>
                 <w:r>
                   <w:t>elektronisk udgave</w:t>
@@ -592,7 +568,6 @@
                   <w:docPart w:val="3250A4D789B4479D9AB12244CC0CE5C0"/>
                 </w:placeholder>
               </w:sdtPr>
-              <w:sdtEndPr/>
               <w:sdtContent>
                 <w:r>
                   <w:t>trykt udgave</w:t>
@@ -642,7 +617,6 @@
                   <w:docPart w:val="36DB6A8DBD364B91A8124D88EF7A5E99"/>
                 </w:placeholder>
               </w:sdtPr>
-              <w:sdtEndPr/>
               <w:sdtContent>
                 <w:r>
                   <w:t>trykt udgave</w:t>
@@ -679,7 +653,6 @@
           <w:docPart w:val="3250A4D789B4479D9AB12244CC0CE5C0"/>
         </w:placeholder>
       </w:sdtPr>
-      <w:sdtEndPr/>
       <w:sdtContent>
         <w:p>
           <w:pPr>
@@ -700,7 +673,6 @@
         <w:temporary/>
         <w:showingPlcHdr/>
       </w:sdtPr>
-      <w:sdtEndPr/>
       <w:sdtContent>
         <w:p>
           <w:r>
@@ -721,7 +693,6 @@
           <w:temporary/>
           <w:showingPlcHdr/>
         </w:sdtPr>
-        <w:sdtEndPr/>
         <w:sdtContent>
           <w:r>
             <w:t>[Sted]</w:t>
@@ -743,7 +714,6 @@
             <w:docPart w:val="5A279BF70CD848E5A58F6065EA63ECF5"/>
           </w:placeholder>
         </w:sdtPr>
-        <w:sdtEndPr/>
         <w:sdtContent>
           <w:r>
             <w:t>Måned år</w:t>
@@ -768,7 +738,6 @@
           <w:docPart w:val="3250A4D789B4479D9AB12244CC0CE5C0"/>
         </w:placeholder>
       </w:sdtPr>
-      <w:sdtEndPr/>
       <w:sdtContent>
         <w:p>
           <w:r>
@@ -786,7 +755,6 @@
           <w:docPart w:val="3250A4D789B4479D9AB12244CC0CE5C0"/>
         </w:placeholder>
       </w:sdtPr>
-      <w:sdtEndPr/>
       <w:sdtContent>
         <w:p>
           <w:r>
@@ -804,7 +772,6 @@
           <w:docPart w:val="3250A4D789B4479D9AB12244CC0CE5C0"/>
         </w:placeholder>
       </w:sdtPr>
-      <w:sdtEndPr/>
       <w:sdtContent>
         <w:p>
           <w:pPr>
@@ -2877,7 +2844,15 @@
     </w:p>
     <w:p>
       <w:r>
-        <w:t>I projektet ” Grundvandets kemiske påvirkning på målsatte overfladevandområder med miljø-farlige forurenende stoffer” fra 2022 blev der udarbejdet fem leverancer, som kræver sam-menfatning i én samlet rapport. Der udarbejdes derfor en sammenfattende rapport pba. leve-rancerne 2, 3, 4, 5, 8 fra projektet ” Grundvandets kemiske påvirkning på målsatte overflade-vandområder med miljøfarlige forurenende stoffer”. Såfremt yderligere viden er fremkommet siden projektets afslutning, indarbejdes dette i rapporten.</w:t>
+        <w:t xml:space="preserve">I projektet ” Grundvandets kemiske påvirkning på målsatte overfladevandområder med miljø-farlige forurenende stoffer” fra 2022 blev der udarbejdet fem leverancer, som kræver sam-menfatning i én samlet rapport. Der udarbejdes derfor en sammenfattende rapport pba. leve-rancerne 2, 3, 4, 5, 8 fra projektet ” Grundvandets kemiske påvirkning på målsatte overflade-vandområder med miljøfarlige forurenende stoffer”. </w:t>
+      </w:r>
+      <w:proofErr w:type="gramStart"/>
+      <w:r>
+        <w:t>Såfremt</w:t>
+      </w:r>
+      <w:proofErr w:type="gramEnd"/>
+      <w:r>
+        <w:t xml:space="preserve"> yderligere viden er fremkommet siden projektets afslutning, indarbejdes dette i rapporten.</w:t>
       </w:r>
     </w:p>
     <w:p/>
@@ -2915,13 +2890,29 @@
     <w:p/>
     <w:p>
       <w:r>
-        <w:t>I fortsættelse heraf blev der som led i det forberedende arbejde til Vandområdeplanerne 2021-2027 gennemført projektet ”Vurdering af grundvandets kemiske påvirkning på vandløb og kyst-vande” (2017-19). Med dette projekt blev der indhentet viden på området, der vedrører grund-vandets kemiske påvirkning af vandløb og kystvande med det formål at udvikle en metode til at vurdere, hvor der er en mulig påvirkning fra grundvandsforekomster af overfladevandområder. Dette projekt udviklede forslag til en 5-trinsmetode, der ikke direkte kunne implementeres pga. manglende viden. I projektet blev der endvidere givet nogle anbefalinger til videre arbejde og udvikling, især i forhold til manglende viden, manglende datatilgængelighed og videreudvikling af den foreslåede 5-trinsmetode.</w:t>
+        <w:t xml:space="preserve">I fortsættelse heraf blev der som led i det forberedende arbejde til Vandområdeplanerne 2021-2027 gennemført projektet ”Vurdering af grundvandets kemiske påvirkning på vandløb og kyst-vande” (2017-19). Med dette projekt blev der indhentet viden på området, der vedrører grund-vandets kemiske påvirkning af vandløb og kystvande med det formål at udvikle en metode til at vurdere, hvor der er en mulig påvirkning fra grundvandsforekomster af overfladevandområder. Dette projekt udviklede forslag til en 5-trinsmetode, der ikke direkte kunne implementeres pga. manglende viden. I projektet blev der </w:t>
+      </w:r>
+      <w:proofErr w:type="gramStart"/>
+      <w:r>
+        <w:t>endvidere</w:t>
+      </w:r>
+      <w:proofErr w:type="gramEnd"/>
+      <w:r>
+        <w:t xml:space="preserve"> givet nogle anbefalinger til videre arbejde og udvikling, især i forhold til manglende viden, manglende datatilgængelighed og videreudvikling af den foreslåede 5-trinsmetode.</w:t>
       </w:r>
     </w:p>
     <w:p/>
     <w:p>
       <w:r>
-        <w:t>Der har siden 2014 pågået et udredningsarbejde om jordforureningers påvirkning af overflade-vand. Regionerne har i dette arbejde identificeret de jordforureninger, der kan true målsatte søer, vandløb, fjorde og kystvande. Som del af opgaven er udviklet et screeningsværktøj, der har givet overblik over de jordforureninger, der potentielt truer de målsatte overfladevandom-råder. Ud af 35.000-40.000 kortlagte jordforureninger og mulige jordforureninger er der med screeningsværktøjet identificeret ca. 1200 lokaliteter, hvorfra forurening kan påvirke overflade-vandområder. Af disse lokaliteter er udvalgt ca. 400, hvor regionerne i sommeren 2021 og sommeren 2022 har udtaget vandprøver for de stoffer, som screeningsværktøjet har identifice-ret kan være problematiske på den enkelte lokalitet, samt for PFAS hvor regionerne vurderer det relevant. Resultaterne af disse undersøgelser vil indgå i nærværende projekt.</w:t>
+        <w:t xml:space="preserve">Der har siden 2014 </w:t>
+      </w:r>
+      <w:proofErr w:type="gramStart"/>
+      <w:r>
+        <w:t>pågået</w:t>
+      </w:r>
+      <w:proofErr w:type="gramEnd"/>
+      <w:r>
+        <w:t xml:space="preserve"> et udredningsarbejde om jordforureningers påvirkning af overflade-vand. Regionerne har i dette arbejde identificeret de jordforureninger, der kan true målsatte søer, vandløb, fjorde og kystvande. Som del af opgaven er udviklet et screeningsværktøj, der har givet overblik over de jordforureninger, der potentielt truer de målsatte overfladevandom-råder. Ud af 35.000-40.000 kortlagte jordforureninger og mulige jordforureninger er der med screeningsværktøjet identificeret ca. 1200 lokaliteter, hvorfra forurening kan påvirke overflade-vandområder. Af disse lokaliteter er udvalgt ca. 400, hvor regionerne i sommeren 2021 og sommeren 2022 har udtaget vandprøver for de stoffer, som screeningsværktøjet har identifice-ret kan være problematiske på den enkelte lokalitet, samt for PFAS hvor regionerne vurderer det relevant. Resultaterne af disse undersøgelser vil indgå i nærværende projekt.</w:t>
       </w:r>
     </w:p>
     <w:p/>
@@ -3091,7 +3082,15 @@
     <w:p/>
     <w:p>
       <w:r>
-        <w:t>I samarbejde mellem DTU Sustain og Miljøstyrelsen laves der et nyt udtræk af grundvandstru-ende jordforureninger fra databasen DKJord, såsom en kobling af de grundvandstruende jord-forureninger til de truede grundvandsforekomster.Metoden til dette udtræk sammenfattes i et kort teknisk notat</w:t>
+        <w:t xml:space="preserve">I samarbejde mellem DTU Sustain og Miljøstyrelsen laves der et nyt udtræk af grundvandstru-ende jordforureninger fra databasen DKJord, såsom en kobling af de grundvandstruende jord-forureninger til de truede </w:t>
+      </w:r>
+      <w:proofErr w:type="gramStart"/>
+      <w:r>
+        <w:t>grundvandsforekomster.Metoden</w:t>
+      </w:r>
+      <w:proofErr w:type="gramEnd"/>
+      <w:r>
+        <w:t xml:space="preserve"> til dette udtræk sammenfattes i et kort teknisk notat</w:t>
       </w:r>
       <w:r>
         <w:t>,</w:t>
@@ -3147,7 +3146,15 @@
     <w:p/>
     <w:p>
       <w:r>
-        <w:t>I projektet ” Grundvandets kemiske påvirkning på målsatte overfladevandområder med miljø-farlige forurenende stoffer” fra 2022 blev der udarbejdet fem leverancer, som kræver sam-menfatning i én samlet rapport. Der udarbejdes derfor en sammenfattende rapport pba. leve-rancerne 2, 3, 4, 5, 8 fra projektet ” Grundvandets kemiske påvirkning på målsatte overflade-vandområder med miljøfarlige forurenende stoffer”. Såfremt yderligere viden er fremkommet siden projektets afslutning, indarbejdes dette i rapporten.</w:t>
+        <w:t xml:space="preserve">I projektet ” Grundvandets kemiske påvirkning på målsatte overfladevandområder med miljø-farlige forurenende stoffer” fra 2022 blev der udarbejdet fem leverancer, som kræver sam-menfatning i én samlet rapport. Der udarbejdes derfor en sammenfattende rapport pba. leve-rancerne 2, 3, 4, 5, 8 fra projektet ” Grundvandets kemiske påvirkning på målsatte overflade-vandområder med miljøfarlige forurenende stoffer”. </w:t>
+      </w:r>
+      <w:proofErr w:type="gramStart"/>
+      <w:r>
+        <w:t>Såfremt</w:t>
+      </w:r>
+      <w:proofErr w:type="gramEnd"/>
+      <w:r>
+        <w:t xml:space="preserve"> yderligere viden er fremkommet siden projektets afslutning, indarbejdes dette i rapporten.</w:t>
       </w:r>
     </w:p>
     <w:p>
@@ -3181,7 +3188,15 @@
     </w:p>
     <w:p>
       <w:r>
-        <w:t xml:space="preserve">Projektet er afgrænset til at fokusere på vandløb og kystvande. De Miljøfarlige Forurenende Stoffer (MFS) inkluderer miljøfremmede stoffer inklusiv pesticider. Sporstoffer, salte og næringsstoffer er uden for afgrænsningen af dette projekt. I notatet er den eksisterende viden i Danmark ift. grundvand/overfladevande opsamlet. Der er taget udgangspunkt i forskningsresultater, eksisterende litteratur samt relevant data. </w:t>
+        <w:t xml:space="preserve">Projektet er afgrænset til at fokusere på vandløb og kystvande. De Miljøfarlige Forurenende Stoffer (MFS) inkluderer miljøfremmede stoffer </w:t>
+      </w:r>
+      <w:proofErr w:type="gramStart"/>
+      <w:r>
+        <w:t>inklusiv</w:t>
+      </w:r>
+      <w:proofErr w:type="gramEnd"/>
+      <w:r>
+        <w:t xml:space="preserve"> pesticider. Sporstoffer, salte og næringsstoffer er uden for afgrænsningen af dette projekt. I notatet er den eksisterende viden i Danmark ift. grundvand/overfladevande opsamlet. Der er taget udgangspunkt i forskningsresultater, eksisterende litteratur samt relevant data. </w:t>
       </w:r>
       <w:r>
         <w:tab/>
@@ -3210,7 +3225,15 @@
     </w:p>
     <w:p>
       <w:r>
-        <w:t xml:space="preserve">Denne leverance er udarbejdet af DTU Sustain som et notat til projektet ”Grundvandets kemiske påvirkning på målsatte overfladevandområder med miljøfarlige forurenende stoffer”. Projektet er afgrænset til at fokusere på vandløb og kystvande. De Miljøfarlige Forurenende Stoffer (MFS) inkluderer miljøfremmede stoffer inklusiv pesticider. Sporstoffer, salte og næringsstoffer er uden for afgrænsningen af dette projekt. Notatet indeholder en undersøgelse og rapportering af Frankrig og Sveriges metodiske tilgang til punktkildeforureningers påvirkning af målsatte over-fladevande samt grundvandsforekomsters kemiske påvirkning af målsatte overfladevande generelt. Miljøstyrelsen har bidraget med kontaktoplysninger til relevante institutioner i Frankrig og Sverige. Herudover er udenlandske forskningsresultater ift. grundvand/overfladevand opsamlet.  </w:t>
+        <w:t xml:space="preserve">Denne leverance er udarbejdet af DTU Sustain som et notat til projektet ”Grundvandets kemiske påvirkning på målsatte overfladevandområder med miljøfarlige forurenende stoffer”. Projektet er afgrænset til at fokusere på vandløb og kystvande. De Miljøfarlige Forurenende Stoffer (MFS) inkluderer miljøfremmede stoffer </w:t>
+      </w:r>
+      <w:proofErr w:type="gramStart"/>
+      <w:r>
+        <w:t>inklusiv</w:t>
+      </w:r>
+      <w:proofErr w:type="gramEnd"/>
+      <w:r>
+        <w:t xml:space="preserve"> pesticider. Sporstoffer, salte og næringsstoffer er uden for afgrænsningen af dette projekt. Notatet indeholder en undersøgelse og rapportering af Frankrig og Sveriges metodiske tilgang til punktkildeforureningers påvirkning af målsatte over-fladevande samt grundvandsforekomsters kemiske påvirkning af målsatte overfladevande generelt. Miljøstyrelsen har bidraget med kontaktoplysninger til relevante institutioner i Frankrig og Sverige. Herudover er udenlandske forskningsresultater ift. grundvand/overfladevand opsamlet.  </w:t>
       </w:r>
     </w:p>
     <w:p/>
@@ -3226,7 +3249,15 @@
     </w:p>
     <w:p>
       <w:r>
-        <w:t xml:space="preserve">Notatet indeholder en afgrænsning af hvilke kemiske parametre, der skal indgå i projektet, samt en anbefaling om at inkludere yderligere Miljøfarlige Forurenende Stoffer (MFS) inklusiv pesticider i den nationale grundvandsovervågning (GRUMO). MFS omfatter i denne sammenhæng </w:t>
+        <w:t xml:space="preserve">Notatet indeholder en afgrænsning af hvilke kemiske parametre, der skal indgå i projektet, samt en anbefaling om at inkludere yderligere Miljøfarlige Forurenende Stoffer (MFS) </w:t>
+      </w:r>
+      <w:proofErr w:type="gramStart"/>
+      <w:r>
+        <w:t>inklusiv</w:t>
+      </w:r>
+      <w:proofErr w:type="gramEnd"/>
+      <w:r>
+        <w:t xml:space="preserve"> pesticider i den nationale grundvandsovervågning (GRUMO). MFS omfatter i denne sammenhæng </w:t>
       </w:r>
       <w:r>
         <w:lastRenderedPageBreak/>
@@ -3400,7 +3431,21 @@
         <w:rPr>
           <w14:ligatures w14:val="standardContextual"/>
         </w:rPr>
-        <w:t>Alle vandkvalitetsdata fra undersøgelserne i vandløb ligger i Vanda og kan ses i/downloades fra Miljødata.dk. I stationsnavnet på den enkelte målestation  indgår lokalitetsnummeret på den jordforurening, som undersøgelsen fokuserer på – f.eks:</w:t>
+        <w:t xml:space="preserve">Alle vandkvalitetsdata fra undersøgelserne i vandløb ligger i Vanda og kan ses i/downloades fra Miljødata.dk. I stationsnavnet på den enkelte </w:t>
+      </w:r>
+      <w:proofErr w:type="gramStart"/>
+      <w:r>
+        <w:rPr>
+          <w14:ligatures w14:val="standardContextual"/>
+        </w:rPr>
+        <w:t>målestation  indgår</w:t>
+      </w:r>
+      <w:proofErr w:type="gramEnd"/>
+      <w:r>
+        <w:rPr>
+          <w14:ligatures w14:val="standardContextual"/>
+        </w:rPr>
+        <w:t xml:space="preserve"> lokalitetsnummeret på den jordforurening, som undersøgelsen fokuserer på – f.eks:</w:t>
       </w:r>
     </w:p>
     <w:p>
@@ -3691,10 +3736,18 @@
     <w:p/>
     <w:p>
       <w:r>
-        <w:t>I rapportens afsnit 3</w:t>
+        <w:t xml:space="preserve">I rapportens afsnit </w:t>
+      </w:r>
+      <w:proofErr w:type="gramStart"/>
+      <w:r>
+        <w:t>3</w:t>
       </w:r>
       <w:r>
-        <w:t>.1.5  er der en gennemgang af udvalgte sager fra regionernes undersøgelser.</w:t>
+        <w:t>.1.5  er</w:t>
+      </w:r>
+      <w:proofErr w:type="gramEnd"/>
+      <w:r>
+        <w:t xml:space="preserve"> der en gennemgang af udvalgte sager fra regionernes undersøgelser.</w:t>
       </w:r>
     </w:p>
     <w:p/>
@@ -3724,7 +3777,15 @@
         <w:t>a</w:t>
       </w:r>
       <w:r>
-        <w:t>rbejdet en projekt fra WSP</w:t>
+        <w:t xml:space="preserve">rbejdet </w:t>
+      </w:r>
+      <w:proofErr w:type="gramStart"/>
+      <w:r>
+        <w:t>en projekt</w:t>
+      </w:r>
+      <w:proofErr w:type="gramEnd"/>
+      <w:r>
+        <w:t xml:space="preserve"> fra WSP</w:t>
       </w:r>
       <w:r>
         <w:t xml:space="preserve"> (</w:t>
@@ -3794,6 +3855,19 @@
       </w:r>
     </w:p>
     <w:p/>
+    <w:p>
+      <w:pPr>
+        <w:rPr>
+          <w:color w:val="EE0000"/>
+        </w:rPr>
+      </w:pPr>
+      <w:r>
+        <w:rPr>
+          <w:color w:val="EE0000"/>
+        </w:rPr>
+        <w:t>INDSÆT DIN DEL HER.</w:t>
+      </w:r>
+    </w:p>
     <w:p/>
     <w:p>
       <w:pPr>
@@ -3807,7 +3881,15 @@
     </w:p>
     <w:p>
       <w:r>
-        <w:t>Som en del af rapporten (Leverance 1) udarbejdes der anbefalinger til en vurdering af, hvorvidt problemstillingen om grundvandets kemiske påvirkning af målsatte overfladevandområder med MFS er relevant, og i hvilket omfang der er tale om en væsentlig problemstilling. Anbefalingen skal indeholde forslag til en risikovurdering, der kan afgrænse metoden, således at den begræn-ses til de kilder, der vurderes at udgøre en risiko for grundvandets kemiske påvirkning af målsatte overfladevandområder med MFS. Risikovurderingen skal tage højde for forureningskil-derne, herunder blandt andet jordforureningernes geografiske og geologiske placering, grund-vandsforekomsternes lithologi, samt stoffernes kemiske opførsel i jord og grundvand.</w:t>
+        <w:t xml:space="preserve">Som en del af rapporten (Leverance 1) udarbejdes der anbefalinger til en vurdering af, hvorvidt problemstillingen om grundvandets kemiske påvirkning af målsatte overfladevandområder med MFS er relevant, og i hvilket omfang der er tale om en væsentlig problemstilling. Anbefalingen skal indeholde forslag til en risikovurdering, der kan afgrænse metoden, </w:t>
+      </w:r>
+      <w:proofErr w:type="gramStart"/>
+      <w:r>
+        <w:t>således at</w:t>
+      </w:r>
+      <w:proofErr w:type="gramEnd"/>
+      <w:r>
+        <w:t xml:space="preserve"> den begræn-ses til de kilder, der vurderes at udgøre en risiko for grundvandets kemiske påvirkning af målsatte overfladevandområder med MFS. Risikovurderingen skal tage højde for forureningskil-derne, herunder blandt andet jordforureningernes geografiske og geologiske placering, grund-vandsforekomsternes lithologi, samt stoffernes kemiske opførsel i jord og grundvand.</w:t>
       </w:r>
     </w:p>
     <w:p/>
@@ -3828,7 +3910,15 @@
       </w:r>
       <w:r>
         <w:lastRenderedPageBreak/>
-        <w:t xml:space="preserve">biota. Dette er i modsætning til grundvand og vandløb, hvor der hovedsageligt er målt i vandfasen. Dette er en alvorligt hæmsko for en veldokumenteret metodeudvikling. Der er ikke nogen enkel løsning på dette forhold og forholdene er uændrede siden projektet fra GEUS i 2019 (Nilsson et al. 2019). </w:t>
+        <w:t xml:space="preserve">biota. Dette er i modsætning til grundvand og vandløb, hvor der hovedsageligt er målt i vandfasen. Dette er </w:t>
+      </w:r>
+      <w:proofErr w:type="gramStart"/>
+      <w:r>
+        <w:t>en alvorligt hæmsko</w:t>
+      </w:r>
+      <w:proofErr w:type="gramEnd"/>
+      <w:r>
+        <w:t xml:space="preserve"> for en veldokumenteret metodeudvikling. Der er ikke nogen enkel løsning på dette forhold og forholdene er uændrede siden projektet fra GEUS i 2019 (Nilsson et al. 2019). </w:t>
       </w:r>
     </w:p>
     <w:p/>
@@ -3902,13 +3992,15 @@
     </w:p>
     <w:p/>
     <w:p/>
+    <w:p/>
+    <w:p/>
+    <w:p/>
     <w:p>
       <w:pPr>
         <w:pStyle w:val="Heading1"/>
       </w:pPr>
       <w:bookmarkStart w:id="15" w:name="_Toc153547889"/>
       <w:r>
-        <w:lastRenderedPageBreak/>
         <w:t>Konklusion</w:t>
       </w:r>
       <w:bookmarkEnd w:id="15"/>
@@ -3917,8 +4009,13 @@
       <w:r>
         <w:t xml:space="preserve">Afventer </w:t>
       </w:r>
+      <w:proofErr w:type="gramStart"/>
       <w:r>
-        <w:t xml:space="preserve">feed back og </w:t>
+        <w:t>feed back</w:t>
+      </w:r>
+      <w:proofErr w:type="gramEnd"/>
+      <w:r>
+        <w:t xml:space="preserve"> og </w:t>
       </w:r>
       <w:r>
         <w:t>dialog med Miljøst</w:t>
@@ -4168,7 +4265,15 @@
         <w:t xml:space="preserve"> i et kort teknisk notat, så udtrækket nemt kan gentages fremover.</w:t>
       </w:r>
       <w:r>
-        <w:t xml:space="preserve"> Noten mangler den sidste afpudsning, når dette er på plads vil den blive gjort tilgængelig på:</w:t>
+        <w:t xml:space="preserve"> Noten mangler den sidste afpudsning, når dette er på </w:t>
+      </w:r>
+      <w:proofErr w:type="gramStart"/>
+      <w:r>
+        <w:t>plads</w:t>
+      </w:r>
+      <w:proofErr w:type="gramEnd"/>
+      <w:r>
+        <w:t xml:space="preserve"> vil den blive gjort tilgængelig på:</w:t>
       </w:r>
     </w:p>
     <w:p>
@@ -4198,8 +4303,13 @@
       <w:r>
         <w:t xml:space="preserve"> </w:t>
       </w:r>
+      <w:proofErr w:type="gramStart"/>
       <w:r>
-        <w:t>WSP rapport om PFAS</w:t>
+        <w:t>WSP rapport</w:t>
+      </w:r>
+      <w:proofErr w:type="gramEnd"/>
+      <w:r>
+        <w:t xml:space="preserve"> om PFAS</w:t>
       </w:r>
       <w:r>
         <w:t>.</w:t>
@@ -4252,7 +4362,6 @@
           <w:docPart w:val="3250A4D789B4479D9AB12244CC0CE5C0"/>
         </w:placeholder>
       </w:sdtPr>
-      <w:sdtEndPr/>
       <w:sdtContent>
         <w:p>
           <w:pPr>
@@ -4342,7 +4451,6 @@
             <w:docPart w:val="3250A4D789B4479D9AB12244CC0CE5C0"/>
           </w:placeholder>
         </w:sdtPr>
-        <w:sdtEndPr/>
         <w:sdtContent>
           <w:r>
             <w:t>Bilag</w:t>
@@ -4414,7 +4522,6 @@
           <w:temporary/>
           <w:showingPlcHdr/>
         </w:sdtPr>
-        <w:sdtEndPr/>
         <w:sdtContent>
           <w:r>
             <w:t>[Overskrift]</w:t>
@@ -4433,7 +4540,6 @@
           <w:docPart w:val="3250A4D789B4479D9AB12244CC0CE5C0"/>
         </w:placeholder>
       </w:sdtPr>
-      <w:sdtEndPr/>
       <w:sdtContent>
         <w:p>
           <w:pPr>
@@ -4998,7 +5104,6 @@
         <w:listItem w:displayText="UDKAST" w:value="UDKAST"/>
       </w:comboBox>
     </w:sdtPr>
-    <w:sdtEndPr/>
     <w:sdtContent>
       <w:p>
         <w:pPr>
@@ -5060,7 +5165,6 @@
         <w:listItem w:displayText="UDKAST" w:value="UDKAST"/>
       </w:comboBox>
     </w:sdtPr>
-    <w:sdtEndPr/>
     <w:sdtContent>
       <w:p>
         <w:pPr>
@@ -5174,7 +5278,6 @@
         <w:listItem w:displayText="UDKAST" w:value="UDKAST"/>
       </w:comboBox>
     </w:sdtPr>
-    <w:sdtEndPr/>
     <w:sdtContent>
       <w:p>
         <w:pPr>
@@ -35513,10 +35616,12 @@
   </w:compat>
   <w:rsids>
     <w:rsidRoot w:val="008572E4"/>
+    <w:rsid w:val="002F67C6"/>
     <w:rsid w:val="003841C5"/>
     <w:rsid w:val="007B6D9F"/>
     <w:rsid w:val="007D07EC"/>
     <w:rsid w:val="008572E4"/>
+    <w:rsid w:val="00955878"/>
     <w:rsid w:val="00B86EE8"/>
     <w:rsid w:val="00DB0A61"/>
     <w:rsid w:val="00E21116"/>
@@ -36314,6 +36419,12 @@
 </file>
 
 <file path=customXml/item1.xml><?xml version="1.0" encoding="utf-8"?>
+<p:properties xmlns:p="http://schemas.microsoft.com/office/2006/metadata/properties" xmlns:xsi="http://www.w3.org/2001/XMLSchema-instance" xmlns:pc="http://schemas.microsoft.com/office/infopath/2007/PartnerControls">
+  <documentManagement/>
+</p:properties>
+</file>
+
+<file path=customXml/item2.xml><?xml version="1.0" encoding="utf-8"?>
 <?mso-contentType ?>
 <FormTemplates xmlns="http://schemas.microsoft.com/sharepoint/v3/contenttype/forms">
   <Display>DocumentLibraryForm</Display>
@@ -36322,25 +36433,7 @@
 </FormTemplates>
 </file>
 
-<file path=customXml/item2.xml><?xml version="1.0" encoding="utf-8"?>
-<p:properties xmlns:p="http://schemas.microsoft.com/office/2006/metadata/properties" xmlns:xsi="http://www.w3.org/2001/XMLSchema-instance" xmlns:pc="http://schemas.microsoft.com/office/infopath/2007/PartnerControls">
-  <documentManagement/>
-</p:properties>
-</file>
-
 <file path=customXml/item3.xml><?xml version="1.0" encoding="utf-8"?>
-<b:Sources xmlns:b="http://schemas.openxmlformats.org/officeDocument/2006/bibliography" xmlns="http://schemas.openxmlformats.org/officeDocument/2006/bibliography" SelectedStyle="\APA.XSL" StyleName="APA"/>
-</file>
-
-<file path=customXml/item4.xml><?xml version="1.0" encoding="utf-8"?>
-<TemplafyFormConfiguration><![CDATA[{"formFields":[{"required":false,"helpTexts":{"prefix":"","postfix":""},"spacing":{},"type":"datePicker","name":"Date","label":"Dato","fullyQualifiedName":"Date"},{"dataSource":"Classification","displayColumn":"term","defaultValue":"1","hideIfNoUserInteractionRequired":false,"distinct":true,"required":true,"autoSelectFirstOption":false,"helpTexts":{"prefix":"","postfix":""},"spacing":{},"type":"dropDown","name":"Classification","label":"Klassifikation","fullyQualifiedName":"Classification"},{"required":false,"placeholder":"","lines":0,"helpTexts":{"prefix":"","postfix":"f.eks. DTU Vindenergi-I-0001(DA)"},"spacing":{},"type":"textBox","name":"ReportNo","label":"Rapport nr","fullyQualifiedName":"ReportNo"},{"required":false,"placeholder":"","lines":0,"helpTexts":{"prefix":"","postfix":""},"spacing":{},"type":"textBox","name":"ReportTitle","label":"Rapport titel","fullyQualifiedName":"ReportTitle"},{"required":false,"placeholder":"","lines":0,"helpTexts":{"prefix":"","postfix":""},"spacing":{},"type":"textBox","name":"ReportSubtitle","label":"Rapport undertitel","fullyQualifiedName":"ReportSubtitle"},{"required":false,"placeholder":"","lines":2,"helpTexts":{"prefix":"","postfix":""},"spacing":{},"type":"textBox","name":"Authors","label":"Forfatter navn","fullyQualifiedName":"Authors"}],"formDataEntries":[]}]]></TemplafyFormConfiguration>
-</file>
-
-<file path=customXml/item5.xml><?xml version="1.0" encoding="utf-8"?>
-<TemplafyTemplateConfiguration><![CDATA[{"elementsMetadata":[],"transformationConfigurations":[{"language":"{{DocumentLanguage}}","disableUpdates":false,"type":"proofingLanguage"},{"binding":"UserProfile.Offices.LogoFileName","shapeName":"Logo_Hide","height":"{{UserProfile.Offices.LogoHeight}}","namedSections":"first","namedPages":"first","leftOffset":"{{UserProfile.Offices.ReportLeftOffset}}","horizontalRelativePosition":"page","topOffset":"{{UserProfile.Offices.TopOffset}}","verticalRelativePosition":"page","imageTextWrapping":"inFrontOfText","disableUpdates":false,"type":"imageHeader"}],"isBaseTemplate":false,"templateName":"Rapport","templateDescription":"","enableDocumentContentUpdater":true,"version":"1.2"}]]></TemplafyTemplateConfiguration>
-</file>
-
-<file path=customXml/item6.xml><?xml version="1.0" encoding="utf-8"?>
 <ct:contentTypeSchema xmlns:ct="http://schemas.microsoft.com/office/2006/metadata/contentType" xmlns:ma="http://schemas.microsoft.com/office/2006/metadata/properties/metaAttributes" ct:_="" ma:_="" ma:contentTypeName="Dokument" ma:contentTypeID="0x0101009ADA1FD2B40FDA458284BB6FCA763489" ma:contentTypeVersion="5" ma:contentTypeDescription="Opret et nyt dokument." ma:contentTypeScope="" ma:versionID="35216d4b0b00140754055c2ae27008c7">
   <xsd:schema xmlns:xsd="http://www.w3.org/2001/XMLSchema" xmlns:xs="http://www.w3.org/2001/XMLSchema" xmlns:p="http://schemas.microsoft.com/office/2006/metadata/properties" xmlns:ns2="683dcda1-f8c3-442f-ae64-e236c052732d" xmlns:ns3="715bde23-c48d-41ea-a697-dffaa8fbae8d" targetNamespace="http://schemas.microsoft.com/office/2006/metadata/properties" ma:root="true" ma:fieldsID="18e08d5796177ffade70181f97f77c2c" ns2:_="" ns3:_="">
     <xsd:import namespace="683dcda1-f8c3-442f-ae64-e236c052732d"/>
@@ -36511,15 +36604,19 @@
 </ct:contentTypeSchema>
 </file>
 
-<file path=customXml/itemProps1.xml><?xml version="1.0" encoding="utf-8"?>
-<ds:datastoreItem xmlns:ds="http://schemas.openxmlformats.org/officeDocument/2006/customXml" ds:itemID="{683E0163-964C-4B74-A886-363C4171D0FB}">
-  <ds:schemaRefs>
-    <ds:schemaRef ds:uri="http://schemas.microsoft.com/sharepoint/v3/contenttype/forms"/>
-  </ds:schemaRefs>
-</ds:datastoreItem>
+<file path=customXml/item4.xml><?xml version="1.0" encoding="utf-8"?>
+<TemplafyTemplateConfiguration><![CDATA[{"elementsMetadata":[],"transformationConfigurations":[{"language":"{{DocumentLanguage}}","disableUpdates":false,"type":"proofingLanguage"},{"binding":"UserProfile.Offices.LogoFileName","shapeName":"Logo_Hide","height":"{{UserProfile.Offices.LogoHeight}}","namedSections":"first","namedPages":"first","leftOffset":"{{UserProfile.Offices.ReportLeftOffset}}","horizontalRelativePosition":"page","topOffset":"{{UserProfile.Offices.TopOffset}}","verticalRelativePosition":"page","imageTextWrapping":"inFrontOfText","disableUpdates":false,"type":"imageHeader"}],"isBaseTemplate":false,"templateName":"Rapport","templateDescription":"","enableDocumentContentUpdater":true,"version":"1.2"}]]></TemplafyTemplateConfiguration>
 </file>
 
-<file path=customXml/itemProps2.xml><?xml version="1.0" encoding="utf-8"?>
+<file path=customXml/item5.xml><?xml version="1.0" encoding="utf-8"?>
+<TemplafyFormConfiguration><![CDATA[{"formFields":[{"required":false,"helpTexts":{"prefix":"","postfix":""},"spacing":{},"type":"datePicker","name":"Date","label":"Dato","fullyQualifiedName":"Date"},{"dataSource":"Classification","displayColumn":"term","defaultValue":"1","hideIfNoUserInteractionRequired":false,"distinct":true,"required":true,"autoSelectFirstOption":false,"helpTexts":{"prefix":"","postfix":""},"spacing":{},"type":"dropDown","name":"Classification","label":"Klassifikation","fullyQualifiedName":"Classification"},{"required":false,"placeholder":"","lines":0,"helpTexts":{"prefix":"","postfix":"f.eks. DTU Vindenergi-I-0001(DA)"},"spacing":{},"type":"textBox","name":"ReportNo","label":"Rapport nr","fullyQualifiedName":"ReportNo"},{"required":false,"placeholder":"","lines":0,"helpTexts":{"prefix":"","postfix":""},"spacing":{},"type":"textBox","name":"ReportTitle","label":"Rapport titel","fullyQualifiedName":"ReportTitle"},{"required":false,"placeholder":"","lines":0,"helpTexts":{"prefix":"","postfix":""},"spacing":{},"type":"textBox","name":"ReportSubtitle","label":"Rapport undertitel","fullyQualifiedName":"ReportSubtitle"},{"required":false,"placeholder":"","lines":2,"helpTexts":{"prefix":"","postfix":""},"spacing":{},"type":"textBox","name":"Authors","label":"Forfatter navn","fullyQualifiedName":"Authors"}],"formDataEntries":[]}]]></TemplafyFormConfiguration>
+</file>
+
+<file path=customXml/item6.xml><?xml version="1.0" encoding="utf-8"?>
+<b:Sources xmlns:b="http://schemas.openxmlformats.org/officeDocument/2006/bibliography" xmlns="http://schemas.openxmlformats.org/officeDocument/2006/bibliography" SelectedStyle="\APA.XSL" StyleName="APA"/>
+</file>
+
+<file path=customXml/itemProps1.xml><?xml version="1.0" encoding="utf-8"?>
 <ds:datastoreItem xmlns:ds="http://schemas.openxmlformats.org/officeDocument/2006/customXml" ds:itemID="{49B36D5D-723F-485A-B31D-92EB06445259}">
   <ds:schemaRefs>
     <ds:schemaRef ds:uri="http://schemas.microsoft.com/office/2006/metadata/properties"/>
@@ -36528,27 +36625,15 @@
 </ds:datastoreItem>
 </file>
 
-<file path=customXml/itemProps3.xml><?xml version="1.0" encoding="utf-8"?>
-<ds:datastoreItem xmlns:ds="http://schemas.openxmlformats.org/officeDocument/2006/customXml" ds:itemID="{E8245610-43B9-4C62-AAB8-5005306387B0}">
+<file path=customXml/itemProps2.xml><?xml version="1.0" encoding="utf-8"?>
+<ds:datastoreItem xmlns:ds="http://schemas.openxmlformats.org/officeDocument/2006/customXml" ds:itemID="{683E0163-964C-4B74-A886-363C4171D0FB}">
   <ds:schemaRefs>
-    <ds:schemaRef ds:uri="http://schemas.openxmlformats.org/officeDocument/2006/bibliography"/>
+    <ds:schemaRef ds:uri="http://schemas.microsoft.com/sharepoint/v3/contenttype/forms"/>
   </ds:schemaRefs>
 </ds:datastoreItem>
 </file>
 
-<file path=customXml/itemProps4.xml><?xml version="1.0" encoding="utf-8"?>
-<ds:datastoreItem xmlns:ds="http://schemas.openxmlformats.org/officeDocument/2006/customXml" ds:itemID="{F2D88739-C533-432D-9A14-3163CC52A9B4}">
-  <ds:schemaRefs/>
-</ds:datastoreItem>
-</file>
-
-<file path=customXml/itemProps5.xml><?xml version="1.0" encoding="utf-8"?>
-<ds:datastoreItem xmlns:ds="http://schemas.openxmlformats.org/officeDocument/2006/customXml" ds:itemID="{5E15C76C-A386-43F6-AF7D-76261AF68F76}">
-  <ds:schemaRefs/>
-</ds:datastoreItem>
-</file>
-
-<file path=customXml/itemProps6.xml><?xml version="1.0" encoding="utf-8"?>
+<file path=customXml/itemProps3.xml><?xml version="1.0" encoding="utf-8"?>
 <ds:datastoreItem xmlns:ds="http://schemas.openxmlformats.org/officeDocument/2006/customXml" ds:itemID="{89C3FABE-7A23-4024-9521-2D7707214789}">
   <ds:schemaRefs>
     <ds:schemaRef ds:uri="http://schemas.microsoft.com/office/2006/metadata/contentType"/>
@@ -36565,4 +36650,24 @@
     <ds:schemaRef ds:uri="http://schemas.microsoft.com/internal/obd"/>
   </ds:schemaRefs>
 </ds:datastoreItem>
+</file>
+
+<file path=customXml/itemProps4.xml><?xml version="1.0" encoding="utf-8"?>
+<ds:datastoreItem xmlns:ds="http://schemas.openxmlformats.org/officeDocument/2006/customXml" ds:itemID="{5E15C76C-A386-43F6-AF7D-76261AF68F76}">
+  <ds:schemaRefs/>
+</ds:datastoreItem>
+</file>
+
+<file path=customXml/itemProps5.xml><?xml version="1.0" encoding="utf-8"?>
+<ds:datastoreItem xmlns:ds="http://schemas.openxmlformats.org/officeDocument/2006/customXml" ds:itemID="{F2D88739-C533-432D-9A14-3163CC52A9B4}">
+  <ds:schemaRefs/>
+</ds:datastoreItem>
+</file>
+
+<file path=customXml/itemProps6.xml><?xml version="1.0" encoding="utf-8"?>
+<ds:datastoreItem xmlns:ds="http://schemas.openxmlformats.org/officeDocument/2006/customXml" ds:itemID="{E8245610-43B9-4C62-AAB8-5005306387B0}">
+  <ds:schemaRefs>
+    <ds:schemaRef ds:uri="http://schemas.openxmlformats.org/officeDocument/2006/bibliography"/>
+  </ds:schemaRefs>
+</ds:datastoreItem>
 </file>
</xml_diff>